<commit_message>
second commit replication package
</commit_message>
<xml_diff>
--- a/REPLICATION-PACKAGE_PCGvsRCG/00_README.docx
+++ b/REPLICATION-PACKAGE_PCGvsRCG/00_README.docx
@@ -384,7 +384,14 @@
         <w:rPr>
           <w:rFonts w:cstheme="minorHAnsi"/>
         </w:rPr>
-        <w:t>: This folder contains the material used by the instructors during the session</w:t>
+        <w:t xml:space="preserve">: This folder contains the material used by the instructors during the </w:t>
+      </w:r>
+      <w:proofErr w:type="gramStart"/>
+      <w:r>
+        <w:rPr>
+          <w:rFonts w:cstheme="minorHAnsi"/>
+        </w:rPr>
+        <w:t>session</w:t>
       </w:r>
       <w:r>
         <w:rPr>
@@ -398,6 +405,7 @@
         </w:rPr>
         <w:t>.</w:t>
       </w:r>
+      <w:proofErr w:type="gramEnd"/>
     </w:p>
     <w:p>
       <w:pPr>
@@ -455,7 +463,7 @@
           <w:szCs w:val="22"/>
           <w:lang w:val="en"/>
         </w:rPr>
-        <w:t>20</w:t>
+        <w:t>2</w:t>
       </w:r>
       <w:r>
         <w:rPr>
@@ -501,7 +509,7 @@
           <w:sz w:val="22"/>
           <w:szCs w:val="22"/>
         </w:rPr>
-        <w:t>20</w:t>
+        <w:t>2</w:t>
       </w:r>
       <w:r>
         <w:rPr>
@@ -696,16 +704,19 @@
     <w:p>
       <w:pPr>
         <w:rPr>
-          <w:rFonts w:cstheme="minorHAnsi"/>
-        </w:rPr>
-      </w:pPr>
-      <w:r>
-        <w:rPr>
-          <w:rFonts w:cstheme="minorHAnsi"/>
-          <w:i/>
-          <w:iCs/>
-        </w:rPr>
-        <w:t>20</w:t>
+          <w:rFonts w:eastAsia="Times New Roman" w:cstheme="minorHAnsi"/>
+          <w:kern w:val="0"/>
+          <w:lang w:val="en"/>
+          <w14:ligatures w14:val="none"/>
+        </w:rPr>
+      </w:pPr>
+      <w:r>
+        <w:rPr>
+          <w:rFonts w:cstheme="minorHAnsi"/>
+          <w:i/>
+          <w:iCs/>
+        </w:rPr>
+        <w:t>2</w:t>
       </w:r>
       <w:r>
         <w:rPr>
@@ -752,70 +763,143 @@
           <w:lang w:val="en"/>
           <w14:ligatures w14:val="none"/>
         </w:rPr>
-        <w:t xml:space="preserve">Files that contain the execution and results of </w:t>
-      </w:r>
-      <w:r>
-        <w:rPr>
-          <w:rFonts w:eastAsia="Times New Roman" w:cstheme="minorHAnsi"/>
-          <w:kern w:val="0"/>
-          <w:lang w:val="en"/>
-          <w14:ligatures w14:val="none"/>
-        </w:rPr>
-        <w:t xml:space="preserve"> T</w:t>
-      </w:r>
-      <w:r>
-        <w:rPr>
-          <w:rFonts w:eastAsia="Times New Roman" w:cstheme="minorHAnsi"/>
-          <w:kern w:val="0"/>
-          <w:lang w:val="en"/>
-          <w14:ligatures w14:val="none"/>
-        </w:rPr>
-        <w:t>ype III test of fixed effects with unstructured repeated covariance</w:t>
-      </w:r>
-      <w:r>
-        <w:rPr>
-          <w:rFonts w:eastAsia="Times New Roman" w:cstheme="minorHAnsi"/>
-          <w:kern w:val="0"/>
-          <w:lang w:val="en"/>
-          <w14:ligatures w14:val="none"/>
-        </w:rPr>
-        <w:t xml:space="preserve"> for all the variables </w:t>
-      </w:r>
-      <w:r>
-        <w:rPr>
-          <w:rFonts w:eastAsia="Times New Roman" w:cstheme="minorHAnsi"/>
-          <w:kern w:val="0"/>
-          <w:lang w:val="en"/>
-          <w14:ligatures w14:val="none"/>
-        </w:rPr>
-        <w:t>in the study</w:t>
-      </w:r>
-      <w:r>
-        <w:rPr>
-          <w:rFonts w:eastAsia="Times New Roman" w:cstheme="minorHAnsi"/>
-          <w:kern w:val="0"/>
-          <w:lang w:val="en"/>
-          <w14:ligatures w14:val="none"/>
-        </w:rPr>
-        <w:t xml:space="preserve"> with different statistical models. Also includes </w:t>
-      </w:r>
-      <w:r>
-        <w:rPr>
-          <w:rFonts w:cstheme="minorHAnsi"/>
-        </w:rPr>
-        <w:t>Files that contain the d</w:t>
-      </w:r>
-      <w:r>
-        <w:rPr>
-          <w:rFonts w:cstheme="minorHAnsi"/>
-        </w:rPr>
-        <w:t xml:space="preserve">ataset that includes the </w:t>
-      </w:r>
-      <w:r>
-        <w:rPr>
-          <w:rFonts w:cstheme="minorHAnsi"/>
-        </w:rPr>
-        <w:t>normality test of the residuals of LMM executions.</w:t>
+        <w:t xml:space="preserve">Files that contain the execution and results </w:t>
+      </w:r>
+      <w:proofErr w:type="gramStart"/>
+      <w:r>
+        <w:rPr>
+          <w:rFonts w:eastAsia="Times New Roman" w:cstheme="minorHAnsi"/>
+          <w:kern w:val="0"/>
+          <w:lang w:val="en"/>
+          <w14:ligatures w14:val="none"/>
+        </w:rPr>
+        <w:t xml:space="preserve">of </w:t>
+      </w:r>
+      <w:r>
+        <w:rPr>
+          <w:rFonts w:eastAsia="Times New Roman" w:cstheme="minorHAnsi"/>
+          <w:kern w:val="0"/>
+          <w:lang w:val="en"/>
+          <w14:ligatures w14:val="none"/>
+        </w:rPr>
+        <w:t xml:space="preserve"> </w:t>
+      </w:r>
+      <w:r>
+        <w:rPr>
+          <w:rFonts w:eastAsia="Times New Roman" w:cstheme="minorHAnsi"/>
+          <w:kern w:val="0"/>
+          <w:lang w:val="en"/>
+          <w14:ligatures w14:val="none"/>
+        </w:rPr>
+        <w:t>PCA</w:t>
+      </w:r>
+      <w:proofErr w:type="gramEnd"/>
+      <w:r>
+        <w:rPr>
+          <w:rFonts w:eastAsia="Times New Roman" w:cstheme="minorHAnsi"/>
+          <w:kern w:val="0"/>
+          <w:lang w:val="en"/>
+          <w14:ligatures w14:val="none"/>
+        </w:rPr>
+        <w:t xml:space="preserve"> executions</w:t>
+      </w:r>
+      <w:r>
+        <w:rPr>
+          <w:rFonts w:eastAsia="Times New Roman" w:cstheme="minorHAnsi"/>
+          <w:kern w:val="0"/>
+          <w:lang w:val="en"/>
+          <w14:ligatures w14:val="none"/>
+        </w:rPr>
+        <w:t>. T</w:t>
+      </w:r>
+      <w:r>
+        <w:rPr>
+          <w:rFonts w:eastAsia="Times New Roman" w:cstheme="minorHAnsi"/>
+          <w:kern w:val="0"/>
+          <w:lang w:val="en"/>
+          <w14:ligatures w14:val="none"/>
+        </w:rPr>
+        <w:t xml:space="preserve">o determine the convenience of the application of PCA, we followed the recommendations of Tabachnick and Fidell and Hair et al. based on the factorability of the correlation matrix, the KMO </w:t>
+      </w:r>
+      <w:proofErr w:type="gramStart"/>
+      <w:r>
+        <w:rPr>
+          <w:rFonts w:eastAsia="Times New Roman" w:cstheme="minorHAnsi"/>
+          <w:kern w:val="0"/>
+          <w:lang w:val="en"/>
+          <w14:ligatures w14:val="none"/>
+        </w:rPr>
+        <w:t xml:space="preserve">index </w:t>
+      </w:r>
+      <w:r>
+        <w:rPr>
+          <w:rFonts w:eastAsia="Times New Roman" w:cstheme="minorHAnsi"/>
+          <w:kern w:val="0"/>
+          <w:lang w:val="en"/>
+          <w14:ligatures w14:val="none"/>
+        </w:rPr>
+        <w:t>,</w:t>
+      </w:r>
+      <w:proofErr w:type="gramEnd"/>
+      <w:r>
+        <w:rPr>
+          <w:rFonts w:eastAsia="Times New Roman" w:cstheme="minorHAnsi"/>
+          <w:kern w:val="0"/>
+          <w:lang w:val="en"/>
+          <w14:ligatures w14:val="none"/>
+        </w:rPr>
+        <w:t xml:space="preserve"> </w:t>
+      </w:r>
+      <w:r>
+        <w:rPr>
+          <w:rFonts w:eastAsia="Times New Roman" w:cstheme="minorHAnsi"/>
+          <w:kern w:val="0"/>
+          <w:lang w:val="en"/>
+          <w14:ligatures w14:val="none"/>
+        </w:rPr>
+        <w:t>and the</w:t>
+      </w:r>
+      <w:r>
+        <w:rPr>
+          <w:rFonts w:eastAsia="Times New Roman" w:cstheme="minorHAnsi"/>
+          <w:kern w:val="0"/>
+          <w:lang w:val="en"/>
+          <w14:ligatures w14:val="none"/>
+        </w:rPr>
+        <w:t xml:space="preserve"> </w:t>
+      </w:r>
+      <w:r>
+        <w:rPr>
+          <w:rFonts w:eastAsia="Times New Roman" w:cstheme="minorHAnsi"/>
+          <w:kern w:val="0"/>
+          <w:lang w:val="en"/>
+          <w14:ligatures w14:val="none"/>
+        </w:rPr>
+        <w:t xml:space="preserve">Bartlett sphericity </w:t>
+      </w:r>
+      <w:r>
+        <w:rPr>
+          <w:rFonts w:eastAsia="Times New Roman" w:cstheme="minorHAnsi"/>
+          <w:kern w:val="0"/>
+          <w:lang w:val="en"/>
+          <w14:ligatures w14:val="none"/>
+        </w:rPr>
+        <w:t>to</w:t>
+      </w:r>
+      <w:r>
+        <w:rPr>
+          <w:rFonts w:eastAsia="Times New Roman" w:cstheme="minorHAnsi"/>
+          <w:kern w:val="0"/>
+          <w:lang w:val="en"/>
+          <w14:ligatures w14:val="none"/>
+        </w:rPr>
+        <w:t xml:space="preserve"> rejects that the correlation matrix is the identity matrix. To improve the interpretation of the components, a Varimax rotation with Kaiser normalization was performed</w:t>
+      </w:r>
+      <w:r>
+        <w:rPr>
+          <w:rFonts w:cstheme="minorHAnsi"/>
+        </w:rPr>
+        <w:t>.</w:t>
       </w:r>
       <w:r>
         <w:rPr>
@@ -883,7 +967,7 @@
           <w:i/>
           <w:iCs/>
         </w:rPr>
-        <w:t>20</w:t>
+        <w:t>2</w:t>
       </w:r>
       <w:r>
         <w:rPr>
@@ -899,7 +983,7 @@
           <w:i/>
           <w:iCs/>
         </w:rPr>
-        <w:t>_LMM:</w:t>
+        <w:t>_EFFECTSIZE-Cohend:</w:t>
       </w:r>
       <w:r>
         <w:rPr>
@@ -909,105 +993,60 @@
       </w:r>
       <w:r>
         <w:rPr>
-          <w:rFonts w:eastAsia="Times New Roman" w:cstheme="minorHAnsi"/>
-          <w:kern w:val="0"/>
-          <w:lang w:val="en"/>
-          <w14:ligatures w14:val="none"/>
-        </w:rPr>
-        <w:t xml:space="preserve">Files that contain the execution and results of the </w:t>
-      </w:r>
-      <w:r>
-        <w:rPr>
-          <w:rFonts w:eastAsia="Times New Roman" w:cstheme="minorHAnsi"/>
-          <w:kern w:val="0"/>
-          <w:lang w:val="en"/>
-          <w14:ligatures w14:val="none"/>
-        </w:rPr>
-        <w:t>LMM T</w:t>
-      </w:r>
-      <w:r>
-        <w:rPr>
-          <w:rFonts w:eastAsia="Times New Roman" w:cstheme="minorHAnsi"/>
-          <w:kern w:val="0"/>
-          <w:lang w:val="en"/>
-          <w14:ligatures w14:val="none"/>
-        </w:rPr>
-        <w:t>ype III test of fixed effects with unstructured repeated covariance</w:t>
-      </w:r>
-      <w:r>
-        <w:rPr>
-          <w:rFonts w:eastAsia="Times New Roman" w:cstheme="minorHAnsi"/>
-          <w:kern w:val="0"/>
-          <w:lang w:val="en"/>
-          <w14:ligatures w14:val="none"/>
-        </w:rPr>
-        <w:t xml:space="preserve"> for all the variables </w:t>
-      </w:r>
-      <w:r>
-        <w:rPr>
-          <w:rFonts w:eastAsia="Times New Roman" w:cstheme="minorHAnsi"/>
-          <w:kern w:val="0"/>
-          <w:lang w:val="en"/>
-          <w14:ligatures w14:val="none"/>
-        </w:rPr>
-        <w:t>in the study</w:t>
-      </w:r>
-      <w:r>
-        <w:rPr>
-          <w:rFonts w:eastAsia="Times New Roman" w:cstheme="minorHAnsi"/>
-          <w:kern w:val="0"/>
-          <w:lang w:val="en"/>
-          <w14:ligatures w14:val="none"/>
-        </w:rPr>
-        <w:t xml:space="preserve"> with different statistical models. </w:t>
-      </w:r>
-      <w:r>
-        <w:rPr>
-          <w:rFonts w:eastAsia="Times New Roman" w:cstheme="minorHAnsi"/>
-          <w:kern w:val="0"/>
-          <w:lang w:val="en"/>
-          <w14:ligatures w14:val="none"/>
-        </w:rPr>
-        <w:t xml:space="preserve">Also includes </w:t>
-      </w:r>
-      <w:r>
-        <w:rPr>
-          <w:rFonts w:cstheme="minorHAnsi"/>
-        </w:rPr>
-        <w:t>Files that contain the d</w:t>
-      </w:r>
-      <w:r>
-        <w:rPr>
-          <w:rFonts w:cstheme="minorHAnsi"/>
-        </w:rPr>
-        <w:t xml:space="preserve">ataset that includes the </w:t>
-      </w:r>
-      <w:r>
-        <w:rPr>
-          <w:rFonts w:cstheme="minorHAnsi"/>
-        </w:rPr>
-        <w:t>normality test of the residuals of LMM executions</w:t>
-      </w:r>
-      <w:r>
-        <w:rPr>
-          <w:rFonts w:cstheme="minorHAnsi"/>
-        </w:rPr>
-        <w:t>.</w:t>
-      </w:r>
-      <w:r>
-        <w:rPr>
-          <w:rFonts w:cstheme="minorHAnsi"/>
-        </w:rPr>
-        <w:t xml:space="preserve"> They are included in both</w:t>
-      </w:r>
-      <w:r>
-        <w:rPr>
-          <w:rFonts w:eastAsia="Times New Roman" w:cstheme="minorHAnsi"/>
-          <w:kern w:val="0"/>
-          <w:lang w:val="en"/>
-          <w14:ligatures w14:val="none"/>
-        </w:rPr>
-        <w:t xml:space="preserve"> IBM SPSS Statistics (.</w:t>
+          <w:rStyle w:val="y2iqfc"/>
+          <w:rFonts w:cstheme="minorHAnsi"/>
+          <w:lang w:val="en"/>
+        </w:rPr>
+        <w:t xml:space="preserve">Files that include the computations executed to determine the effect size of the factors </w:t>
+      </w:r>
+      <w:r>
+        <w:rPr>
+          <w:rStyle w:val="y2iqfc"/>
+          <w:rFonts w:cstheme="minorHAnsi"/>
+          <w:lang w:val="en"/>
+        </w:rPr>
+        <w:t>in all the</w:t>
+      </w:r>
+      <w:r>
+        <w:rPr>
+          <w:rStyle w:val="y2iqfc"/>
+          <w:rFonts w:cstheme="minorHAnsi"/>
+          <w:lang w:val="en"/>
+        </w:rPr>
+        <w:t xml:space="preserve"> </w:t>
+      </w:r>
+      <w:r>
+        <w:rPr>
+          <w:rStyle w:val="y2iqfc"/>
+          <w:rFonts w:cstheme="minorHAnsi"/>
+          <w:lang w:val="en"/>
+        </w:rPr>
+        <w:t>response</w:t>
+      </w:r>
+      <w:r>
+        <w:rPr>
+          <w:rStyle w:val="y2iqfc"/>
+          <w:rFonts w:cstheme="minorHAnsi"/>
+          <w:lang w:val="en"/>
+        </w:rPr>
+        <w:t xml:space="preserve"> variables.</w:t>
+      </w:r>
+      <w:r>
+        <w:rPr>
+          <w:rStyle w:val="y2iqfc"/>
+          <w:rFonts w:cstheme="minorHAnsi"/>
+          <w:lang w:val="en"/>
+        </w:rPr>
+        <w:t xml:space="preserve"> </w:t>
+      </w:r>
+      <w:r>
+        <w:rPr>
+          <w:rFonts w:eastAsia="Times New Roman" w:cstheme="minorHAnsi"/>
+          <w:kern w:val="0"/>
+          <w:lang w:val="en"/>
+          <w14:ligatures w14:val="none"/>
+        </w:rPr>
+        <w:t>They are included in both IBM SPSS Statistics (.</w:t>
       </w:r>
       <w:proofErr w:type="spellStart"/>
       <w:r>
@@ -1051,78 +1090,116 @@
     <w:p>
       <w:pPr>
         <w:rPr>
-          <w:rFonts w:cstheme="minorHAnsi"/>
-        </w:rPr>
-      </w:pPr>
-      <w:r>
-        <w:rPr>
-          <w:rFonts w:cstheme="minorHAnsi"/>
-          <w:i/>
-          <w:iCs/>
-        </w:rPr>
-        <w:t>20</w:t>
-      </w:r>
-      <w:r>
-        <w:rPr>
-          <w:rFonts w:cstheme="minorHAnsi"/>
-          <w:i/>
-          <w:iCs/>
-        </w:rPr>
-        <w:t>7_EFFECTSIZE-Cohend:</w:t>
-      </w:r>
-      <w:r>
-        <w:rPr>
-          <w:rFonts w:cstheme="minorHAnsi"/>
+          <w:rFonts w:eastAsia="Times New Roman" w:cstheme="minorHAnsi"/>
+          <w:kern w:val="0"/>
+          <w:lang w:val="en"/>
+          <w14:ligatures w14:val="none"/>
+        </w:rPr>
+      </w:pPr>
+      <w:r>
+        <w:rPr>
+          <w:rFonts w:eastAsia="Times New Roman" w:cstheme="minorHAnsi"/>
+          <w:kern w:val="0"/>
+          <w:lang w:val="en"/>
+          <w14:ligatures w14:val="none"/>
+        </w:rPr>
+        <w:t>2</w:t>
+      </w:r>
+      <w:r>
+        <w:rPr>
+          <w:rFonts w:eastAsia="Times New Roman" w:cstheme="minorHAnsi"/>
+          <w:kern w:val="0"/>
+          <w:lang w:val="en"/>
+          <w14:ligatures w14:val="none"/>
+        </w:rPr>
+        <w:t>5</w:t>
+      </w:r>
+      <w:r>
+        <w:rPr>
+          <w:rFonts w:eastAsia="Times New Roman" w:cstheme="minorHAnsi"/>
+          <w:kern w:val="0"/>
+          <w:lang w:val="en"/>
+          <w14:ligatures w14:val="none"/>
+        </w:rPr>
+        <w:t>_</w:t>
+      </w:r>
+      <w:r>
+        <w:rPr>
+          <w:rFonts w:eastAsia="Times New Roman" w:cstheme="minorHAnsi"/>
+          <w:kern w:val="0"/>
+          <w:lang w:val="en"/>
+          <w14:ligatures w14:val="none"/>
         </w:rPr>
         <w:t xml:space="preserve"> </w:t>
       </w:r>
-      <w:r>
-        <w:rPr>
-          <w:rStyle w:val="y2iqfc"/>
-          <w:rFonts w:cstheme="minorHAnsi"/>
-          <w:lang w:val="en"/>
-        </w:rPr>
-        <w:t xml:space="preserve">Files that include the computations executed to determine the effect size of the factors </w:t>
-      </w:r>
-      <w:r>
-        <w:rPr>
-          <w:rStyle w:val="y2iqfc"/>
-          <w:rFonts w:cstheme="minorHAnsi"/>
-          <w:lang w:val="en"/>
-        </w:rPr>
-        <w:t>in all the</w:t>
-      </w:r>
-      <w:r>
-        <w:rPr>
-          <w:rStyle w:val="y2iqfc"/>
-          <w:rFonts w:cstheme="minorHAnsi"/>
-          <w:lang w:val="en"/>
-        </w:rPr>
-        <w:t xml:space="preserve"> </w:t>
-      </w:r>
-      <w:r>
-        <w:rPr>
-          <w:rStyle w:val="y2iqfc"/>
-          <w:rFonts w:cstheme="minorHAnsi"/>
-          <w:lang w:val="en"/>
-        </w:rPr>
-        <w:t>response</w:t>
-      </w:r>
-      <w:r>
-        <w:rPr>
-          <w:rStyle w:val="y2iqfc"/>
-          <w:rFonts w:cstheme="minorHAnsi"/>
-          <w:lang w:val="en"/>
-        </w:rPr>
-        <w:t xml:space="preserve"> variables.</w:t>
-      </w:r>
-      <w:r>
-        <w:rPr>
-          <w:rStyle w:val="y2iqfc"/>
-          <w:rFonts w:cstheme="minorHAnsi"/>
-          <w:lang w:val="en"/>
-        </w:rPr>
-        <w:t xml:space="preserve"> </w:t>
+      <w:proofErr w:type="spellStart"/>
+      <w:r>
+        <w:rPr>
+          <w:rFonts w:eastAsia="Times New Roman" w:cstheme="minorHAnsi"/>
+          <w:i/>
+          <w:iCs/>
+          <w:kern w:val="0"/>
+          <w:lang w:val="en"/>
+          <w14:ligatures w14:val="none"/>
+        </w:rPr>
+        <w:t>GRAPHIC</w:t>
+      </w:r>
+      <w:r>
+        <w:rPr>
+          <w:rFonts w:eastAsia="Times New Roman" w:cstheme="minorHAnsi"/>
+          <w:kern w:val="0"/>
+          <w:lang w:val="en"/>
+          <w14:ligatures w14:val="none"/>
+        </w:rPr>
+        <w:t>S_</w:t>
+      </w:r>
+      <w:r>
+        <w:rPr>
+          <w:rFonts w:eastAsia="Times New Roman" w:cstheme="minorHAnsi"/>
+          <w:kern w:val="0"/>
+          <w:lang w:val="en"/>
+          <w14:ligatures w14:val="none"/>
+        </w:rPr>
+        <w:t>Files</w:t>
+      </w:r>
+      <w:proofErr w:type="spellEnd"/>
+      <w:r>
+        <w:rPr>
+          <w:rFonts w:eastAsia="Times New Roman" w:cstheme="minorHAnsi"/>
+          <w:kern w:val="0"/>
+          <w:lang w:val="en"/>
+          <w14:ligatures w14:val="none"/>
+        </w:rPr>
+        <w:t xml:space="preserve"> that contain the execution and results of </w:t>
+      </w:r>
+      <w:r>
+        <w:rPr>
+          <w:rFonts w:eastAsia="Times New Roman" w:cstheme="minorHAnsi"/>
+          <w:kern w:val="0"/>
+          <w:lang w:val="en"/>
+          <w14:ligatures w14:val="none"/>
+        </w:rPr>
+        <w:t xml:space="preserve">histograms and boxplots by </w:t>
+      </w:r>
+      <w:proofErr w:type="spellStart"/>
+      <w:r>
+        <w:rPr>
+          <w:rFonts w:eastAsia="Times New Roman" w:cstheme="minorHAnsi"/>
+          <w:kern w:val="0"/>
+          <w:lang w:val="en"/>
+          <w14:ligatures w14:val="none"/>
+        </w:rPr>
+        <w:t>tecnique</w:t>
+      </w:r>
+      <w:proofErr w:type="spellEnd"/>
+      <w:r>
+        <w:rPr>
+          <w:rFonts w:eastAsia="Times New Roman" w:cstheme="minorHAnsi"/>
+          <w:kern w:val="0"/>
+          <w:lang w:val="en"/>
+          <w14:ligatures w14:val="none"/>
+        </w:rPr>
+        <w:t xml:space="preserve"> () and by Experience (students/professionals). </w:t>
       </w:r>
       <w:r>
         <w:rPr>
@@ -1141,25 +1218,7 @@
           <w:lang w:val="en"/>
           <w14:ligatures w14:val="none"/>
         </w:rPr>
-        <w:t>s</w:t>
-      </w:r>
-      <w:r>
-        <w:rPr>
-          <w:rFonts w:eastAsia="Times New Roman" w:cstheme="minorHAnsi"/>
-          <w:kern w:val="0"/>
-          <w:lang w:val="en"/>
-          <w14:ligatures w14:val="none"/>
-        </w:rPr>
-        <w:t>p</w:t>
-      </w:r>
-      <w:r>
-        <w:rPr>
-          <w:rFonts w:eastAsia="Times New Roman" w:cstheme="minorHAnsi"/>
-          <w:kern w:val="0"/>
-          <w:lang w:val="en"/>
-          <w14:ligatures w14:val="none"/>
-        </w:rPr>
-        <w:t>v</w:t>
+        <w:t>spv</w:t>
       </w:r>
       <w:proofErr w:type="spellEnd"/>
       <w:r>
@@ -1175,68 +1234,169 @@
     <w:p>
       <w:pPr>
         <w:rPr>
-          <w:rFonts w:eastAsia="Times New Roman" w:cstheme="minorHAnsi"/>
-          <w:kern w:val="0"/>
-          <w:lang w:val="en"/>
-          <w14:ligatures w14:val="none"/>
-        </w:rPr>
-      </w:pPr>
-      <w:r>
-        <w:rPr>
-          <w:rFonts w:eastAsia="Times New Roman" w:cstheme="minorHAnsi"/>
-          <w:kern w:val="0"/>
-          <w:lang w:val="en"/>
-          <w14:ligatures w14:val="none"/>
-        </w:rPr>
-        <w:t>21</w:t>
-      </w:r>
-      <w:r>
-        <w:rPr>
-          <w:rFonts w:eastAsia="Times New Roman" w:cstheme="minorHAnsi"/>
-          <w:kern w:val="0"/>
-          <w:lang w:val="en"/>
-          <w14:ligatures w14:val="none"/>
-        </w:rPr>
-        <w:t>2_</w:t>
-      </w:r>
-      <w:r>
-        <w:rPr>
-          <w:rFonts w:eastAsia="Times New Roman" w:cstheme="minorHAnsi"/>
-          <w:kern w:val="0"/>
-          <w:lang w:val="en"/>
-          <w14:ligatures w14:val="none"/>
+          <w:rFonts w:cstheme="minorHAnsi"/>
+          <w:lang w:val="en"/>
+        </w:rPr>
+      </w:pPr>
+      <w:r>
+        <w:rPr>
+          <w:rFonts w:cstheme="minorHAnsi"/>
+          <w:i/>
+          <w:iCs/>
+        </w:rPr>
+        <w:t>2</w:t>
+      </w:r>
+      <w:r>
+        <w:rPr>
+          <w:rFonts w:cstheme="minorHAnsi"/>
+          <w:i/>
+          <w:iCs/>
+        </w:rPr>
+        <w:t>6</w:t>
+      </w:r>
+      <w:r>
+        <w:rPr>
+          <w:rFonts w:cstheme="minorHAnsi"/>
+          <w:i/>
+          <w:iCs/>
+        </w:rPr>
+        <w:t>_LMM:</w:t>
+      </w:r>
+      <w:r>
+        <w:rPr>
+          <w:rFonts w:cstheme="minorHAnsi"/>
         </w:rPr>
         <w:t xml:space="preserve"> </w:t>
       </w:r>
+      <w:r>
+        <w:rPr>
+          <w:rFonts w:eastAsia="Times New Roman" w:cstheme="minorHAnsi"/>
+          <w:kern w:val="0"/>
+          <w:lang w:val="en"/>
+          <w14:ligatures w14:val="none"/>
+        </w:rPr>
+        <w:t xml:space="preserve">Files that contain the execution and results of the </w:t>
+      </w:r>
+      <w:r>
+        <w:rPr>
+          <w:rFonts w:eastAsia="Times New Roman" w:cstheme="minorHAnsi"/>
+          <w:kern w:val="0"/>
+          <w:lang w:val="en"/>
+          <w14:ligatures w14:val="none"/>
+        </w:rPr>
+        <w:t>LMM T</w:t>
+      </w:r>
+      <w:r>
+        <w:rPr>
+          <w:rFonts w:eastAsia="Times New Roman" w:cstheme="minorHAnsi"/>
+          <w:kern w:val="0"/>
+          <w:lang w:val="en"/>
+          <w14:ligatures w14:val="none"/>
+        </w:rPr>
+        <w:t>ype III test of fixed effects with unstructured repeated covariance</w:t>
+      </w:r>
+      <w:r>
+        <w:rPr>
+          <w:rFonts w:eastAsia="Times New Roman" w:cstheme="minorHAnsi"/>
+          <w:kern w:val="0"/>
+          <w:lang w:val="en"/>
+          <w14:ligatures w14:val="none"/>
+        </w:rPr>
+        <w:t xml:space="preserve"> for all the variables </w:t>
+      </w:r>
+      <w:r>
+        <w:rPr>
+          <w:rFonts w:eastAsia="Times New Roman" w:cstheme="minorHAnsi"/>
+          <w:kern w:val="0"/>
+          <w:lang w:val="en"/>
+          <w14:ligatures w14:val="none"/>
+        </w:rPr>
+        <w:t>in the study</w:t>
+      </w:r>
+      <w:r>
+        <w:rPr>
+          <w:rFonts w:eastAsia="Times New Roman" w:cstheme="minorHAnsi"/>
+          <w:kern w:val="0"/>
+          <w:lang w:val="en"/>
+          <w14:ligatures w14:val="none"/>
+        </w:rPr>
+        <w:t xml:space="preserve"> with different statistical models. </w:t>
+      </w:r>
+      <w:r>
+        <w:rPr>
+          <w:rFonts w:eastAsia="Times New Roman" w:cstheme="minorHAnsi"/>
+          <w:kern w:val="0"/>
+          <w:lang w:val="en"/>
+          <w14:ligatures w14:val="none"/>
+        </w:rPr>
+        <w:t xml:space="preserve">Also includes </w:t>
+      </w:r>
+      <w:r>
+        <w:rPr>
+          <w:rFonts w:cstheme="minorHAnsi"/>
+        </w:rPr>
+        <w:t>Files that contain the d</w:t>
+      </w:r>
+      <w:r>
+        <w:rPr>
+          <w:rFonts w:cstheme="minorHAnsi"/>
+        </w:rPr>
+        <w:t xml:space="preserve">ataset that includes the </w:t>
+      </w:r>
+      <w:r>
+        <w:rPr>
+          <w:rFonts w:cstheme="minorHAnsi"/>
+        </w:rPr>
+        <w:t>normality test of the residuals of LMM executions</w:t>
+      </w:r>
+      <w:r>
+        <w:rPr>
+          <w:rFonts w:cstheme="minorHAnsi"/>
+        </w:rPr>
+        <w:t>.</w:t>
+      </w:r>
+      <w:r>
+        <w:rPr>
+          <w:rFonts w:cstheme="minorHAnsi"/>
+        </w:rPr>
+        <w:t xml:space="preserve"> They are included in both</w:t>
+      </w:r>
+      <w:r>
+        <w:rPr>
+          <w:rFonts w:eastAsia="Times New Roman" w:cstheme="minorHAnsi"/>
+          <w:kern w:val="0"/>
+          <w:lang w:val="en"/>
+          <w14:ligatures w14:val="none"/>
+        </w:rPr>
+        <w:t xml:space="preserve"> IBM SPSS Statistics (.</w:t>
+      </w:r>
       <w:proofErr w:type="spellStart"/>
       <w:r>
         <w:rPr>
           <w:rFonts w:eastAsia="Times New Roman" w:cstheme="minorHAnsi"/>
-          <w:i/>
-          <w:iCs/>
-          <w:kern w:val="0"/>
-          <w:lang w:val="en"/>
-          <w14:ligatures w14:val="none"/>
-        </w:rPr>
-        <w:t>GRAPHIC</w:t>
-      </w:r>
-      <w:r>
-        <w:rPr>
-          <w:rFonts w:eastAsia="Times New Roman" w:cstheme="minorHAnsi"/>
-          <w:kern w:val="0"/>
-          <w:lang w:val="en"/>
-          <w14:ligatures w14:val="none"/>
-        </w:rPr>
-        <w:t>S_</w:t>
-      </w:r>
-      <w:r>
-        <w:rPr>
-          <w:rFonts w:eastAsia="Times New Roman" w:cstheme="minorHAnsi"/>
-          <w:kern w:val="0"/>
-          <w:lang w:val="en"/>
-          <w14:ligatures w14:val="none"/>
-        </w:rPr>
-        <w:t>Files</w:t>
+          <w:kern w:val="0"/>
+          <w:lang w:val="en"/>
+          <w14:ligatures w14:val="none"/>
+        </w:rPr>
+        <w:t>s</w:t>
+      </w:r>
+      <w:r>
+        <w:rPr>
+          <w:rFonts w:eastAsia="Times New Roman" w:cstheme="minorHAnsi"/>
+          <w:kern w:val="0"/>
+          <w:lang w:val="en"/>
+          <w14:ligatures w14:val="none"/>
+        </w:rPr>
+        <w:t>p</w:t>
+      </w:r>
+      <w:r>
+        <w:rPr>
+          <w:rFonts w:eastAsia="Times New Roman" w:cstheme="minorHAnsi"/>
+          <w:kern w:val="0"/>
+          <w:lang w:val="en"/>
+          <w14:ligatures w14:val="none"/>
+        </w:rPr>
+        <w:t>v</w:t>
       </w:r>
       <w:proofErr w:type="spellEnd"/>
       <w:r>
@@ -1246,37 +1406,8 @@
           <w:lang w:val="en"/>
           <w14:ligatures w14:val="none"/>
         </w:rPr>
-        <w:t xml:space="preserve"> that contain the execution and results of </w:t>
-      </w:r>
-      <w:r>
-        <w:rPr>
-          <w:rFonts w:eastAsia="Times New Roman" w:cstheme="minorHAnsi"/>
-          <w:kern w:val="0"/>
-          <w:lang w:val="en"/>
-          <w14:ligatures w14:val="none"/>
-        </w:rPr>
-        <w:t xml:space="preserve">histograms and </w:t>
-      </w:r>
-      <w:r>
-        <w:rPr>
-          <w:rFonts w:eastAsia="Times New Roman" w:cstheme="minorHAnsi"/>
-          <w:kern w:val="0"/>
-          <w:lang w:val="en"/>
-          <w14:ligatures w14:val="none"/>
-        </w:rPr>
-        <w:t xml:space="preserve">boxplots by </w:t>
-      </w:r>
-      <w:proofErr w:type="spellStart"/>
-      <w:r>
-        <w:rPr>
-          <w:rFonts w:eastAsia="Times New Roman" w:cstheme="minorHAnsi"/>
-          <w:kern w:val="0"/>
-          <w:lang w:val="en"/>
-          <w14:ligatures w14:val="none"/>
-        </w:rPr>
-        <w:t>tecnique</w:t>
-      </w:r>
-      <w:proofErr w:type="spellEnd"/>
+        <w:t>) and PDF Reader (.pdf) formats.</w:t>
+      </w:r>
       <w:r>
         <w:rPr>
           <w:rFonts w:eastAsia="Times New Roman" w:cstheme="minorHAnsi"/>
@@ -1286,52 +1417,6 @@
         </w:rPr>
         <w:t xml:space="preserve"> </w:t>
       </w:r>
-      <w:r>
-        <w:rPr>
-          <w:rFonts w:eastAsia="Times New Roman" w:cstheme="minorHAnsi"/>
-          <w:kern w:val="0"/>
-          <w:lang w:val="en"/>
-          <w14:ligatures w14:val="none"/>
-        </w:rPr>
-        <w:t xml:space="preserve">() and by Experience (students/professionals). </w:t>
-      </w:r>
-      <w:r>
-        <w:rPr>
-          <w:rFonts w:eastAsia="Times New Roman" w:cstheme="minorHAnsi"/>
-          <w:kern w:val="0"/>
-          <w:lang w:val="en"/>
-          <w14:ligatures w14:val="none"/>
-        </w:rPr>
-        <w:t>They are included in both IBM SPSS Statistics (.</w:t>
-      </w:r>
-      <w:proofErr w:type="spellStart"/>
-      <w:r>
-        <w:rPr>
-          <w:rFonts w:eastAsia="Times New Roman" w:cstheme="minorHAnsi"/>
-          <w:kern w:val="0"/>
-          <w:lang w:val="en"/>
-          <w14:ligatures w14:val="none"/>
-        </w:rPr>
-        <w:t>spv</w:t>
-      </w:r>
-      <w:proofErr w:type="spellEnd"/>
-      <w:r>
-        <w:rPr>
-          <w:rFonts w:eastAsia="Times New Roman" w:cstheme="minorHAnsi"/>
-          <w:kern w:val="0"/>
-          <w:lang w:val="en"/>
-          <w14:ligatures w14:val="none"/>
-        </w:rPr>
-        <w:t>) and PDF Reader (.pdf) formats.</w:t>
-      </w:r>
-    </w:p>
-    <w:p>
-      <w:pPr>
-        <w:rPr>
-          <w:rFonts w:cstheme="minorHAnsi"/>
-          <w:lang w:val="en"/>
-        </w:rPr>
-      </w:pPr>
     </w:p>
     <w:p>
       <w:pPr>
@@ -1437,8 +1522,8 @@
     <w:sectPr>
       <w:headerReference w:type="default" r:id="rId7"/>
       <w:footerReference w:type="default" r:id="rId8"/>
-      <w:pgSz w:w="12240" w:h="15840"/>
-      <w:pgMar w:top="1411" w:right="1699" w:bottom="1411" w:left="1699" w:header="706" w:footer="706" w:gutter="0"/>
+      <w:pgSz w:w="12240" w:h="15840" w:code="1"/>
+      <w:pgMar w:top="1440" w:right="1080" w:bottom="1440" w:left="1080" w:header="720" w:footer="432" w:gutter="0"/>
       <w:pgNumType w:chapStyle="1"/>
       <w:cols w:space="708"/>
       <w:docGrid w:linePitch="360"/>

</xml_diff>

<commit_message>
unblind and english revision
</commit_message>
<xml_diff>
--- a/REPLICATION-PACKAGE_PCGvsRCG/00_README.docx
+++ b/REPLICATION-PACKAGE_PCGvsRCG/00_README.docx
@@ -260,7 +260,6 @@
         </w:rPr>
         <w:t xml:space="preserve"> </w:t>
       </w:r>
-      <w:proofErr w:type="spellStart"/>
       <w:r>
         <w:rPr>
           <w:rFonts w:cstheme="minorHAnsi"/>
@@ -277,7 +276,6 @@
         </w:rPr>
         <w:t>_FavorableReport</w:t>
       </w:r>
-      <w:proofErr w:type="spellEnd"/>
       <w:r>
         <w:rPr>
           <w:rFonts w:cstheme="minorHAnsi"/>
@@ -384,14 +382,7 @@
         <w:rPr>
           <w:rFonts w:cstheme="minorHAnsi"/>
         </w:rPr>
-        <w:t xml:space="preserve">: This folder contains the material used by the instructors during the </w:t>
-      </w:r>
-      <w:proofErr w:type="gramStart"/>
-      <w:r>
-        <w:rPr>
-          <w:rFonts w:cstheme="minorHAnsi"/>
-        </w:rPr>
-        <w:t>session</w:t>
+        <w:t>: This folder contains the material used by the instructors during the session</w:t>
       </w:r>
       <w:r>
         <w:rPr>
@@ -405,11 +396,10 @@
         </w:rPr>
         <w:t>.</w:t>
       </w:r>
-      <w:proofErr w:type="gramEnd"/>
     </w:p>
     <w:p>
       <w:pPr>
-        <w:pStyle w:val="ListParagraph"/>
+        <w:pStyle w:val="Prrafodelista"/>
         <w:rPr>
           <w:rFonts w:cstheme="minorHAnsi"/>
           <w:i/>
@@ -443,7 +433,7 @@
     </w:p>
     <w:p>
       <w:pPr>
-        <w:pStyle w:val="HTMLPreformatted"/>
+        <w:pStyle w:val="HTMLconformatoprevio"/>
         <w:spacing w:after="160"/>
         <w:rPr>
           <w:rStyle w:val="y2iqfc"/>
@@ -490,7 +480,7 @@
     </w:p>
     <w:p>
       <w:pPr>
-        <w:pStyle w:val="HTMLPreformatted"/>
+        <w:pStyle w:val="HTMLconformatoprevio"/>
         <w:spacing w:after="160"/>
         <w:rPr>
           <w:rStyle w:val="y2iqfc"/>
@@ -618,9 +608,8 @@
           <w:szCs w:val="22"/>
           <w:lang w:val="en"/>
         </w:rPr>
-        <w:t>They are included in both IBM SPSS Statistics (.</w:t>
-      </w:r>
-      <w:proofErr w:type="spellStart"/>
+        <w:t>They are included in both IBM SPSS Statistics (.s</w:t>
+      </w:r>
       <w:r>
         <w:rPr>
           <w:rStyle w:val="y2iqfc"/>
@@ -629,7 +618,7 @@
           <w:szCs w:val="22"/>
           <w:lang w:val="en"/>
         </w:rPr>
-        <w:t>s</w:t>
+        <w:t>p</w:t>
       </w:r>
       <w:r>
         <w:rPr>
@@ -639,7 +628,7 @@
           <w:szCs w:val="22"/>
           <w:lang w:val="en"/>
         </w:rPr>
-        <w:t>p</w:t>
+        <w:t xml:space="preserve">v) and </w:t>
       </w:r>
       <w:r>
         <w:rPr>
@@ -647,11 +636,9 @@
           <w:rFonts w:asciiTheme="minorHAnsi" w:hAnsiTheme="minorHAnsi" w:cstheme="minorHAnsi"/>
           <w:sz w:val="22"/>
           <w:szCs w:val="22"/>
-          <w:lang w:val="en"/>
-        </w:rPr>
-        <w:t>v</w:t>
-      </w:r>
-      <w:proofErr w:type="spellEnd"/>
+        </w:rPr>
+        <w:t>PDF Reader</w:t>
+      </w:r>
       <w:r>
         <w:rPr>
           <w:rStyle w:val="y2iqfc"/>
@@ -660,7 +647,7 @@
           <w:szCs w:val="22"/>
           <w:lang w:val="en"/>
         </w:rPr>
-        <w:t xml:space="preserve">) and </w:t>
+        <w:t xml:space="preserve"> (.</w:t>
       </w:r>
       <w:r>
         <w:rPr>
@@ -669,7 +656,7 @@
           <w:sz w:val="22"/>
           <w:szCs w:val="22"/>
         </w:rPr>
-        <w:t>PDF Reader</w:t>
+        <w:t>pdf</w:t>
       </w:r>
       <w:r>
         <w:rPr>
@@ -679,25 +666,6 @@
           <w:szCs w:val="22"/>
           <w:lang w:val="en"/>
         </w:rPr>
-        <w:t xml:space="preserve"> (.</w:t>
-      </w:r>
-      <w:r>
-        <w:rPr>
-          <w:rStyle w:val="y2iqfc"/>
-          <w:rFonts w:asciiTheme="minorHAnsi" w:hAnsiTheme="minorHAnsi" w:cstheme="minorHAnsi"/>
-          <w:sz w:val="22"/>
-          <w:szCs w:val="22"/>
-        </w:rPr>
-        <w:t>pdf</w:t>
-      </w:r>
-      <w:r>
-        <w:rPr>
-          <w:rStyle w:val="y2iqfc"/>
-          <w:rFonts w:asciiTheme="minorHAnsi" w:hAnsiTheme="minorHAnsi" w:cstheme="minorHAnsi"/>
-          <w:sz w:val="22"/>
-          <w:szCs w:val="22"/>
-          <w:lang w:val="en"/>
-        </w:rPr>
         <w:t>) formats.</w:t>
       </w:r>
     </w:p>
@@ -763,17 +731,7 @@
           <w:lang w:val="en"/>
           <w14:ligatures w14:val="none"/>
         </w:rPr>
-        <w:t xml:space="preserve">Files that contain the execution and results </w:t>
-      </w:r>
-      <w:proofErr w:type="gramStart"/>
-      <w:r>
-        <w:rPr>
-          <w:rFonts w:eastAsia="Times New Roman" w:cstheme="minorHAnsi"/>
-          <w:kern w:val="0"/>
-          <w:lang w:val="en"/>
-          <w14:ligatures w14:val="none"/>
-        </w:rPr>
-        <w:t xml:space="preserve">of </w:t>
+        <w:t xml:space="preserve">Files that contain the execution and results of </w:t>
       </w:r>
       <w:r>
         <w:rPr>
@@ -791,17 +749,7 @@
           <w:lang w:val="en"/>
           <w14:ligatures w14:val="none"/>
         </w:rPr>
-        <w:t>PCA</w:t>
-      </w:r>
-      <w:proofErr w:type="gramEnd"/>
-      <w:r>
-        <w:rPr>
-          <w:rFonts w:eastAsia="Times New Roman" w:cstheme="minorHAnsi"/>
-          <w:kern w:val="0"/>
-          <w:lang w:val="en"/>
-          <w14:ligatures w14:val="none"/>
-        </w:rPr>
-        <w:t xml:space="preserve"> executions</w:t>
+        <w:t>PCA executions</w:t>
       </w:r>
       <w:r>
         <w:rPr>
@@ -819,28 +767,26 @@
           <w:lang w:val="en"/>
           <w14:ligatures w14:val="none"/>
         </w:rPr>
-        <w:t xml:space="preserve">o determine the convenience of the application of PCA, we followed the recommendations of Tabachnick and Fidell and Hair et al. based on the factorability of the correlation matrix, the KMO </w:t>
-      </w:r>
-      <w:proofErr w:type="gramStart"/>
-      <w:r>
-        <w:rPr>
-          <w:rFonts w:eastAsia="Times New Roman" w:cstheme="minorHAnsi"/>
-          <w:kern w:val="0"/>
-          <w:lang w:val="en"/>
-          <w14:ligatures w14:val="none"/>
-        </w:rPr>
-        <w:t xml:space="preserve">index </w:t>
-      </w:r>
-      <w:r>
-        <w:rPr>
-          <w:rFonts w:eastAsia="Times New Roman" w:cstheme="minorHAnsi"/>
-          <w:kern w:val="0"/>
-          <w:lang w:val="en"/>
-          <w14:ligatures w14:val="none"/>
-        </w:rPr>
-        <w:t>,</w:t>
-      </w:r>
-      <w:proofErr w:type="gramEnd"/>
+        <w:t xml:space="preserve">o determine the convenience of the application of PCA, we followed the recommendations of Tabachnick and Fidell and Hair et al. based on the factorability of the correlation matrix, the KMO index </w:t>
+      </w:r>
+      <w:r>
+        <w:rPr>
+          <w:rFonts w:eastAsia="Times New Roman" w:cstheme="minorHAnsi"/>
+          <w:kern w:val="0"/>
+          <w:lang w:val="en"/>
+          <w14:ligatures w14:val="none"/>
+        </w:rPr>
+        <w:t xml:space="preserve">, </w:t>
+      </w:r>
+      <w:r>
+        <w:rPr>
+          <w:rFonts w:eastAsia="Times New Roman" w:cstheme="minorHAnsi"/>
+          <w:kern w:val="0"/>
+          <w:lang w:val="en"/>
+          <w14:ligatures w14:val="none"/>
+        </w:rPr>
+        <w:t>and the</w:t>
+      </w:r>
       <w:r>
         <w:rPr>
           <w:rFonts w:eastAsia="Times New Roman" w:cstheme="minorHAnsi"/>
@@ -857,24 +803,6 @@
           <w:lang w:val="en"/>
           <w14:ligatures w14:val="none"/>
         </w:rPr>
-        <w:t>and the</w:t>
-      </w:r>
-      <w:r>
-        <w:rPr>
-          <w:rFonts w:eastAsia="Times New Roman" w:cstheme="minorHAnsi"/>
-          <w:kern w:val="0"/>
-          <w:lang w:val="en"/>
-          <w14:ligatures w14:val="none"/>
-        </w:rPr>
-        <w:t xml:space="preserve"> </w:t>
-      </w:r>
-      <w:r>
-        <w:rPr>
-          <w:rFonts w:eastAsia="Times New Roman" w:cstheme="minorHAnsi"/>
-          <w:kern w:val="0"/>
-          <w:lang w:val="en"/>
-          <w14:ligatures w14:val="none"/>
-        </w:rPr>
         <w:t xml:space="preserve">Bartlett sphericity </w:t>
       </w:r>
       <w:r>
@@ -914,17 +842,7 @@
           <w:lang w:val="en"/>
           <w14:ligatures w14:val="none"/>
         </w:rPr>
-        <w:t xml:space="preserve"> IBM SPSS Statistics (.</w:t>
-      </w:r>
-      <w:proofErr w:type="spellStart"/>
-      <w:r>
-        <w:rPr>
-          <w:rFonts w:eastAsia="Times New Roman" w:cstheme="minorHAnsi"/>
-          <w:kern w:val="0"/>
-          <w:lang w:val="en"/>
-          <w14:ligatures w14:val="none"/>
-        </w:rPr>
-        <w:t>s</w:t>
+        <w:t xml:space="preserve"> IBM SPSS Statistics (.s</w:t>
       </w:r>
       <w:r>
         <w:rPr>
@@ -942,17 +860,7 @@
           <w:lang w:val="en"/>
           <w14:ligatures w14:val="none"/>
         </w:rPr>
-        <w:t>v</w:t>
-      </w:r>
-      <w:proofErr w:type="spellEnd"/>
-      <w:r>
-        <w:rPr>
-          <w:rFonts w:eastAsia="Times New Roman" w:cstheme="minorHAnsi"/>
-          <w:kern w:val="0"/>
-          <w:lang w:val="en"/>
-          <w14:ligatures w14:val="none"/>
-        </w:rPr>
-        <w:t>) and PDF Reader (.pdf) formats.</w:t>
+        <w:t>v) and PDF Reader (.pdf) formats.</w:t>
       </w:r>
     </w:p>
     <w:p>
@@ -1046,17 +954,7 @@
           <w:lang w:val="en"/>
           <w14:ligatures w14:val="none"/>
         </w:rPr>
-        <w:t>They are included in both IBM SPSS Statistics (.</w:t>
-      </w:r>
-      <w:proofErr w:type="spellStart"/>
-      <w:r>
-        <w:rPr>
-          <w:rFonts w:eastAsia="Times New Roman" w:cstheme="minorHAnsi"/>
-          <w:kern w:val="0"/>
-          <w:lang w:val="en"/>
-          <w14:ligatures w14:val="none"/>
-        </w:rPr>
-        <w:t>s</w:t>
+        <w:t>They are included in both IBM SPSS Statistics (.s</w:t>
       </w:r>
       <w:r>
         <w:rPr>
@@ -1074,17 +972,7 @@
           <w:lang w:val="en"/>
           <w14:ligatures w14:val="none"/>
         </w:rPr>
-        <w:t>v</w:t>
-      </w:r>
-      <w:proofErr w:type="spellEnd"/>
-      <w:r>
-        <w:rPr>
-          <w:rFonts w:eastAsia="Times New Roman" w:cstheme="minorHAnsi"/>
-          <w:kern w:val="0"/>
-          <w:lang w:val="en"/>
-          <w14:ligatures w14:val="none"/>
-        </w:rPr>
-        <w:t>) and PDF Reader (.pdf) formats.</w:t>
+        <w:t>v) and PDF Reader (.pdf) formats.</w:t>
       </w:r>
     </w:p>
     <w:p>
@@ -1103,16 +991,7 @@
           <w:lang w:val="en"/>
           <w14:ligatures w14:val="none"/>
         </w:rPr>
-        <w:t>2</w:t>
-      </w:r>
-      <w:r>
-        <w:rPr>
-          <w:rFonts w:eastAsia="Times New Roman" w:cstheme="minorHAnsi"/>
-          <w:kern w:val="0"/>
-          <w:lang w:val="en"/>
-          <w14:ligatures w14:val="none"/>
-        </w:rPr>
-        <w:t>5</w:t>
+        <w:t>25</w:t>
       </w:r>
       <w:r>
         <w:rPr>
@@ -1132,7 +1011,6 @@
         </w:rPr>
         <w:t xml:space="preserve"> </w:t>
       </w:r>
-      <w:proofErr w:type="spellStart"/>
       <w:r>
         <w:rPr>
           <w:rFonts w:eastAsia="Times New Roman" w:cstheme="minorHAnsi"/>
@@ -1160,75 +1038,25 @@
           <w:lang w:val="en"/>
           <w14:ligatures w14:val="none"/>
         </w:rPr>
-        <w:t>Files</w:t>
-      </w:r>
-      <w:proofErr w:type="spellEnd"/>
-      <w:r>
-        <w:rPr>
-          <w:rFonts w:eastAsia="Times New Roman" w:cstheme="minorHAnsi"/>
-          <w:kern w:val="0"/>
-          <w:lang w:val="en"/>
-          <w14:ligatures w14:val="none"/>
-        </w:rPr>
-        <w:t xml:space="preserve"> that contain the execution and results of </w:t>
-      </w:r>
-      <w:r>
-        <w:rPr>
-          <w:rFonts w:eastAsia="Times New Roman" w:cstheme="minorHAnsi"/>
-          <w:kern w:val="0"/>
-          <w:lang w:val="en"/>
-          <w14:ligatures w14:val="none"/>
-        </w:rPr>
-        <w:t xml:space="preserve">histograms and boxplots by </w:t>
-      </w:r>
-      <w:proofErr w:type="spellStart"/>
-      <w:r>
-        <w:rPr>
-          <w:rFonts w:eastAsia="Times New Roman" w:cstheme="minorHAnsi"/>
-          <w:kern w:val="0"/>
-          <w:lang w:val="en"/>
-          <w14:ligatures w14:val="none"/>
-        </w:rPr>
-        <w:t>tecnique</w:t>
-      </w:r>
-      <w:proofErr w:type="spellEnd"/>
-      <w:r>
-        <w:rPr>
-          <w:rFonts w:eastAsia="Times New Roman" w:cstheme="minorHAnsi"/>
-          <w:kern w:val="0"/>
-          <w:lang w:val="en"/>
-          <w14:ligatures w14:val="none"/>
-        </w:rPr>
-        <w:t xml:space="preserve"> () and by Experience (students/professionals). </w:t>
-      </w:r>
-      <w:r>
-        <w:rPr>
-          <w:rFonts w:eastAsia="Times New Roman" w:cstheme="minorHAnsi"/>
-          <w:kern w:val="0"/>
-          <w:lang w:val="en"/>
-          <w14:ligatures w14:val="none"/>
-        </w:rPr>
-        <w:t>They are included in both IBM SPSS Statistics (.</w:t>
-      </w:r>
-      <w:proofErr w:type="spellStart"/>
-      <w:r>
-        <w:rPr>
-          <w:rFonts w:eastAsia="Times New Roman" w:cstheme="minorHAnsi"/>
-          <w:kern w:val="0"/>
-          <w:lang w:val="en"/>
-          <w14:ligatures w14:val="none"/>
-        </w:rPr>
-        <w:t>spv</w:t>
-      </w:r>
-      <w:proofErr w:type="spellEnd"/>
-      <w:r>
-        <w:rPr>
-          <w:rFonts w:eastAsia="Times New Roman" w:cstheme="minorHAnsi"/>
-          <w:kern w:val="0"/>
-          <w:lang w:val="en"/>
-          <w14:ligatures w14:val="none"/>
-        </w:rPr>
-        <w:t>) and PDF Reader (.pdf) formats.</w:t>
+        <w:t xml:space="preserve">Files that contain the execution and results of </w:t>
+      </w:r>
+      <w:r>
+        <w:rPr>
+          <w:rFonts w:eastAsia="Times New Roman" w:cstheme="minorHAnsi"/>
+          <w:kern w:val="0"/>
+          <w:lang w:val="en"/>
+          <w14:ligatures w14:val="none"/>
+        </w:rPr>
+        <w:t xml:space="preserve">histograms and boxplots by tecnique () and by Experience (students/professionals). </w:t>
+      </w:r>
+      <w:r>
+        <w:rPr>
+          <w:rFonts w:eastAsia="Times New Roman" w:cstheme="minorHAnsi"/>
+          <w:kern w:val="0"/>
+          <w:lang w:val="en"/>
+          <w14:ligatures w14:val="none"/>
+        </w:rPr>
+        <w:t>They are included in both IBM SPSS Statistics (.spv) and PDF Reader (.pdf) formats.</w:t>
       </w:r>
     </w:p>
     <w:p>
@@ -1368,17 +1196,7 @@
           <w:lang w:val="en"/>
           <w14:ligatures w14:val="none"/>
         </w:rPr>
-        <w:t xml:space="preserve"> IBM SPSS Statistics (.</w:t>
-      </w:r>
-      <w:proofErr w:type="spellStart"/>
-      <w:r>
-        <w:rPr>
-          <w:rFonts w:eastAsia="Times New Roman" w:cstheme="minorHAnsi"/>
-          <w:kern w:val="0"/>
-          <w:lang w:val="en"/>
-          <w14:ligatures w14:val="none"/>
-        </w:rPr>
-        <w:t>s</w:t>
+        <w:t xml:space="preserve"> IBM SPSS Statistics (.s</w:t>
       </w:r>
       <w:r>
         <w:rPr>
@@ -1396,17 +1214,7 @@
           <w:lang w:val="en"/>
           <w14:ligatures w14:val="none"/>
         </w:rPr>
-        <w:t>v</w:t>
-      </w:r>
-      <w:proofErr w:type="spellEnd"/>
-      <w:r>
-        <w:rPr>
-          <w:rFonts w:eastAsia="Times New Roman" w:cstheme="minorHAnsi"/>
-          <w:kern w:val="0"/>
-          <w:lang w:val="en"/>
-          <w14:ligatures w14:val="none"/>
-        </w:rPr>
-        <w:t>) and PDF Reader (.pdf) formats.</w:t>
+        <w:t>v) and PDF Reader (.pdf) formats.</w:t>
       </w:r>
       <w:r>
         <w:rPr>
@@ -1520,8 +1328,12 @@
       </w:r>
     </w:p>
     <w:sectPr>
-      <w:headerReference w:type="default" r:id="rId7"/>
-      <w:footerReference w:type="default" r:id="rId8"/>
+      <w:headerReference w:type="even" r:id="rId7"/>
+      <w:headerReference w:type="default" r:id="rId8"/>
+      <w:footerReference w:type="even" r:id="rId9"/>
+      <w:footerReference w:type="default" r:id="rId10"/>
+      <w:headerReference w:type="first" r:id="rId11"/>
+      <w:footerReference w:type="first" r:id="rId12"/>
       <w:pgSz w:w="12240" w:h="15840" w:code="1"/>
       <w:pgMar w:top="1440" w:right="1080" w:bottom="1440" w:left="1080" w:header="720" w:footer="432" w:gutter="0"/>
       <w:pgNumType w:chapStyle="1"/>
@@ -1558,6 +1370,16 @@
 </file>
 
 <file path=word/footer1.xml><?xml version="1.0" encoding="utf-8"?>
+<w:ftr xmlns:wpc="http://schemas.microsoft.com/office/word/2010/wordprocessingCanvas" xmlns:cx="http://schemas.microsoft.com/office/drawing/2014/chartex" xmlns:cx1="http://schemas.microsoft.com/office/drawing/2015/9/8/chartex" xmlns:cx2="http://schemas.microsoft.com/office/drawing/2015/10/21/chartex" xmlns:cx3="http://schemas.microsoft.com/office/drawing/2016/5/9/chartex" xmlns:cx4="http://schemas.microsoft.com/office/drawing/2016/5/10/chartex" xmlns:cx5="http://schemas.microsoft.com/office/drawing/2016/5/11/chartex" xmlns:cx6="http://schemas.microsoft.com/office/drawing/2016/5/12/chartex" xmlns:cx7="http://schemas.microsoft.com/office/drawing/2016/5/13/chartex" xmlns:cx8="http://schemas.microsoft.com/office/drawing/2016/5/14/chartex" xmlns:mc="http://schemas.openxmlformats.org/markup-compatibility/2006" xmlns:aink="http://schemas.microsoft.com/office/drawing/2016/ink" xmlns:am3d="http://schemas.microsoft.com/office/drawing/2017/model3d" xmlns:o="urn:schemas-microsoft-com:office:office" xmlns:oel="http://schemas.microsoft.com/office/2019/extlst" xmlns:r="http://schemas.openxmlformats.org/officeDocument/2006/relationships" xmlns:m="http://schemas.openxmlformats.org/officeDocument/2006/math" xmlns:v="urn:schemas-microsoft-com:vml" xmlns:wp14="http://schemas.microsoft.com/office/word/2010/wordprocessingDrawing" xmlns:wp="http://schemas.openxmlformats.org/drawingml/2006/wordprocessingDrawing" xmlns:w10="urn:schemas-microsoft-com:office:word" xmlns:w="http://schemas.openxmlformats.org/wordprocessingml/2006/main" xmlns:w14="http://schemas.microsoft.com/office/word/2010/wordml" xmlns:w15="http://schemas.microsoft.com/office/word/2012/wordml" xmlns:w16cex="http://schemas.microsoft.com/office/word/2018/wordml/cex" xmlns:w16cid="http://schemas.microsoft.com/office/word/2016/wordml/cid" xmlns:w16="http://schemas.microsoft.com/office/word/2018/wordml" xmlns:w16du="http://schemas.microsoft.com/office/word/2023/wordml/word16du" xmlns:w16sdtdh="http://schemas.microsoft.com/office/word/2020/wordml/sdtdatahash" xmlns:w16se="http://schemas.microsoft.com/office/word/2015/wordml/symex" xmlns:wpg="http://schemas.microsoft.com/office/word/2010/wordprocessingGroup" xmlns:wpi="http://schemas.microsoft.com/office/word/2010/wordprocessingInk" xmlns:wne="http://schemas.microsoft.com/office/word/2006/wordml" xmlns:wps="http://schemas.microsoft.com/office/word/2010/wordprocessingShape" mc:Ignorable="w14 w15 w16se w16cid w16 w16cex w16sdtdh w16du wp14">
+  <w:p>
+    <w:pPr>
+      <w:pStyle w:val="Piedepgina"/>
+    </w:pPr>
+  </w:p>
+</w:ftr>
+</file>
+
+<file path=word/footer2.xml><?xml version="1.0" encoding="utf-8"?>
 <w:ftr xmlns:wpc="http://schemas.microsoft.com/office/word/2010/wordprocessingCanvas" xmlns:cx="http://schemas.microsoft.com/office/drawing/2014/chartex" xmlns:cx1="http://schemas.microsoft.com/office/drawing/2015/9/8/chartex" xmlns:cx2="http://schemas.microsoft.com/office/drawing/2015/10/21/chartex" xmlns:cx3="http://schemas.microsoft.com/office/drawing/2016/5/9/chartex" xmlns:cx4="http://schemas.microsoft.com/office/drawing/2016/5/10/chartex" xmlns:cx5="http://schemas.microsoft.com/office/drawing/2016/5/11/chartex" xmlns:cx6="http://schemas.microsoft.com/office/drawing/2016/5/12/chartex" xmlns:cx7="http://schemas.microsoft.com/office/drawing/2016/5/13/chartex" xmlns:cx8="http://schemas.microsoft.com/office/drawing/2016/5/14/chartex" xmlns:mc="http://schemas.openxmlformats.org/markup-compatibility/2006" xmlns:aink="http://schemas.microsoft.com/office/drawing/2016/ink" xmlns:am3d="http://schemas.microsoft.com/office/drawing/2017/model3d" xmlns:o="urn:schemas-microsoft-com:office:office" xmlns:oel="http://schemas.microsoft.com/office/2019/extlst" xmlns:r="http://schemas.openxmlformats.org/officeDocument/2006/relationships" xmlns:m="http://schemas.openxmlformats.org/officeDocument/2006/math" xmlns:v="urn:schemas-microsoft-com:vml" xmlns:wp14="http://schemas.microsoft.com/office/word/2010/wordprocessingDrawing" xmlns:wp="http://schemas.openxmlformats.org/drawingml/2006/wordprocessingDrawing" xmlns:w10="urn:schemas-microsoft-com:office:word" xmlns:w="http://schemas.openxmlformats.org/wordprocessingml/2006/main" xmlns:w14="http://schemas.microsoft.com/office/word/2010/wordml" xmlns:w15="http://schemas.microsoft.com/office/word/2012/wordml" xmlns:w16cex="http://schemas.microsoft.com/office/word/2018/wordml/cex" xmlns:w16cid="http://schemas.microsoft.com/office/word/2016/wordml/cid" xmlns:w16="http://schemas.microsoft.com/office/word/2018/wordml" xmlns:w16du="http://schemas.microsoft.com/office/word/2023/wordml/word16du" xmlns:w16sdtdh="http://schemas.microsoft.com/office/word/2020/wordml/sdtdatahash" xmlns:w16se="http://schemas.microsoft.com/office/word/2015/wordml/symex" xmlns:wpg="http://schemas.microsoft.com/office/word/2010/wordprocessingGroup" xmlns:wpi="http://schemas.microsoft.com/office/word/2010/wordprocessingInk" xmlns:wne="http://schemas.microsoft.com/office/word/2006/wordml" xmlns:wps="http://schemas.microsoft.com/office/word/2010/wordprocessingShape" mc:Ignorable="w14 w15 w16se w16cid w16 w16cex w16sdtdh w16du wp14">
   <w:sdt>
     <w:sdtPr>
@@ -1575,7 +1397,7 @@
     <w:sdtContent>
       <w:p>
         <w:pPr>
-          <w:pStyle w:val="Footer"/>
+          <w:pStyle w:val="Piedepgina"/>
           <w:jc w:val="center"/>
         </w:pPr>
         <w:r>
@@ -1616,7 +1438,17 @@
   </w:sdt>
   <w:p>
     <w:pPr>
-      <w:pStyle w:val="Footer"/>
+      <w:pStyle w:val="Piedepgina"/>
+    </w:pPr>
+  </w:p>
+</w:ftr>
+</file>
+
+<file path=word/footer3.xml><?xml version="1.0" encoding="utf-8"?>
+<w:ftr xmlns:wpc="http://schemas.microsoft.com/office/word/2010/wordprocessingCanvas" xmlns:cx="http://schemas.microsoft.com/office/drawing/2014/chartex" xmlns:cx1="http://schemas.microsoft.com/office/drawing/2015/9/8/chartex" xmlns:cx2="http://schemas.microsoft.com/office/drawing/2015/10/21/chartex" xmlns:cx3="http://schemas.microsoft.com/office/drawing/2016/5/9/chartex" xmlns:cx4="http://schemas.microsoft.com/office/drawing/2016/5/10/chartex" xmlns:cx5="http://schemas.microsoft.com/office/drawing/2016/5/11/chartex" xmlns:cx6="http://schemas.microsoft.com/office/drawing/2016/5/12/chartex" xmlns:cx7="http://schemas.microsoft.com/office/drawing/2016/5/13/chartex" xmlns:cx8="http://schemas.microsoft.com/office/drawing/2016/5/14/chartex" xmlns:mc="http://schemas.openxmlformats.org/markup-compatibility/2006" xmlns:aink="http://schemas.microsoft.com/office/drawing/2016/ink" xmlns:am3d="http://schemas.microsoft.com/office/drawing/2017/model3d" xmlns:o="urn:schemas-microsoft-com:office:office" xmlns:oel="http://schemas.microsoft.com/office/2019/extlst" xmlns:r="http://schemas.openxmlformats.org/officeDocument/2006/relationships" xmlns:m="http://schemas.openxmlformats.org/officeDocument/2006/math" xmlns:v="urn:schemas-microsoft-com:vml" xmlns:wp14="http://schemas.microsoft.com/office/word/2010/wordprocessingDrawing" xmlns:wp="http://schemas.openxmlformats.org/drawingml/2006/wordprocessingDrawing" xmlns:w10="urn:schemas-microsoft-com:office:word" xmlns:w="http://schemas.openxmlformats.org/wordprocessingml/2006/main" xmlns:w14="http://schemas.microsoft.com/office/word/2010/wordml" xmlns:w15="http://schemas.microsoft.com/office/word/2012/wordml" xmlns:w16cex="http://schemas.microsoft.com/office/word/2018/wordml/cex" xmlns:w16cid="http://schemas.microsoft.com/office/word/2016/wordml/cid" xmlns:w16="http://schemas.microsoft.com/office/word/2018/wordml" xmlns:w16du="http://schemas.microsoft.com/office/word/2023/wordml/word16du" xmlns:w16sdtdh="http://schemas.microsoft.com/office/word/2020/wordml/sdtdatahash" xmlns:w16se="http://schemas.microsoft.com/office/word/2015/wordml/symex" xmlns:wpg="http://schemas.microsoft.com/office/word/2010/wordprocessingGroup" xmlns:wpi="http://schemas.microsoft.com/office/word/2010/wordprocessingInk" xmlns:wne="http://schemas.microsoft.com/office/word/2006/wordml" xmlns:wps="http://schemas.microsoft.com/office/word/2010/wordprocessingShape" mc:Ignorable="w14 w15 w16se w16cid w16 w16cex w16sdtdh w16du wp14">
+  <w:p>
+    <w:pPr>
+      <w:pStyle w:val="Piedepgina"/>
     </w:pPr>
   </w:p>
 </w:ftr>
@@ -1651,14 +1483,46 @@
 <w:hdr xmlns:wpc="http://schemas.microsoft.com/office/word/2010/wordprocessingCanvas" xmlns:cx="http://schemas.microsoft.com/office/drawing/2014/chartex" xmlns:cx1="http://schemas.microsoft.com/office/drawing/2015/9/8/chartex" xmlns:cx2="http://schemas.microsoft.com/office/drawing/2015/10/21/chartex" xmlns:cx3="http://schemas.microsoft.com/office/drawing/2016/5/9/chartex" xmlns:cx4="http://schemas.microsoft.com/office/drawing/2016/5/10/chartex" xmlns:cx5="http://schemas.microsoft.com/office/drawing/2016/5/11/chartex" xmlns:cx6="http://schemas.microsoft.com/office/drawing/2016/5/12/chartex" xmlns:cx7="http://schemas.microsoft.com/office/drawing/2016/5/13/chartex" xmlns:cx8="http://schemas.microsoft.com/office/drawing/2016/5/14/chartex" xmlns:mc="http://schemas.openxmlformats.org/markup-compatibility/2006" xmlns:aink="http://schemas.microsoft.com/office/drawing/2016/ink" xmlns:am3d="http://schemas.microsoft.com/office/drawing/2017/model3d" xmlns:o="urn:schemas-microsoft-com:office:office" xmlns:oel="http://schemas.microsoft.com/office/2019/extlst" xmlns:r="http://schemas.openxmlformats.org/officeDocument/2006/relationships" xmlns:m="http://schemas.openxmlformats.org/officeDocument/2006/math" xmlns:v="urn:schemas-microsoft-com:vml" xmlns:wp14="http://schemas.microsoft.com/office/word/2010/wordprocessingDrawing" xmlns:wp="http://schemas.openxmlformats.org/drawingml/2006/wordprocessingDrawing" xmlns:w10="urn:schemas-microsoft-com:office:word" xmlns:w="http://schemas.openxmlformats.org/wordprocessingml/2006/main" xmlns:w14="http://schemas.microsoft.com/office/word/2010/wordml" xmlns:w15="http://schemas.microsoft.com/office/word/2012/wordml" xmlns:w16cex="http://schemas.microsoft.com/office/word/2018/wordml/cex" xmlns:w16cid="http://schemas.microsoft.com/office/word/2016/wordml/cid" xmlns:w16="http://schemas.microsoft.com/office/word/2018/wordml" xmlns:w16du="http://schemas.microsoft.com/office/word/2023/wordml/word16du" xmlns:w16sdtdh="http://schemas.microsoft.com/office/word/2020/wordml/sdtdatahash" xmlns:w16se="http://schemas.microsoft.com/office/word/2015/wordml/symex" xmlns:wpg="http://schemas.microsoft.com/office/word/2010/wordprocessingGroup" xmlns:wpi="http://schemas.microsoft.com/office/word/2010/wordprocessingInk" xmlns:wne="http://schemas.microsoft.com/office/word/2006/wordml" xmlns:wps="http://schemas.microsoft.com/office/word/2010/wordprocessingShape" mc:Ignorable="w14 w15 w16se w16cid w16 w16cex w16sdtdh w16du wp14">
   <w:p>
     <w:pPr>
-      <w:pStyle w:val="Header"/>
+      <w:pStyle w:val="Encabezado"/>
+    </w:pPr>
+  </w:p>
+</w:hdr>
+</file>
+
+<file path=word/header2.xml><?xml version="1.0" encoding="utf-8"?>
+<w:hdr xmlns:wpc="http://schemas.microsoft.com/office/word/2010/wordprocessingCanvas" xmlns:cx="http://schemas.microsoft.com/office/drawing/2014/chartex" xmlns:cx1="http://schemas.microsoft.com/office/drawing/2015/9/8/chartex" xmlns:cx2="http://schemas.microsoft.com/office/drawing/2015/10/21/chartex" xmlns:cx3="http://schemas.microsoft.com/office/drawing/2016/5/9/chartex" xmlns:cx4="http://schemas.microsoft.com/office/drawing/2016/5/10/chartex" xmlns:cx5="http://schemas.microsoft.com/office/drawing/2016/5/11/chartex" xmlns:cx6="http://schemas.microsoft.com/office/drawing/2016/5/12/chartex" xmlns:cx7="http://schemas.microsoft.com/office/drawing/2016/5/13/chartex" xmlns:cx8="http://schemas.microsoft.com/office/drawing/2016/5/14/chartex" xmlns:mc="http://schemas.openxmlformats.org/markup-compatibility/2006" xmlns:aink="http://schemas.microsoft.com/office/drawing/2016/ink" xmlns:am3d="http://schemas.microsoft.com/office/drawing/2017/model3d" xmlns:o="urn:schemas-microsoft-com:office:office" xmlns:oel="http://schemas.microsoft.com/office/2019/extlst" xmlns:r="http://schemas.openxmlformats.org/officeDocument/2006/relationships" xmlns:m="http://schemas.openxmlformats.org/officeDocument/2006/math" xmlns:v="urn:schemas-microsoft-com:vml" xmlns:wp14="http://schemas.microsoft.com/office/word/2010/wordprocessingDrawing" xmlns:wp="http://schemas.openxmlformats.org/drawingml/2006/wordprocessingDrawing" xmlns:w10="urn:schemas-microsoft-com:office:word" xmlns:w="http://schemas.openxmlformats.org/wordprocessingml/2006/main" xmlns:w14="http://schemas.microsoft.com/office/word/2010/wordml" xmlns:w15="http://schemas.microsoft.com/office/word/2012/wordml" xmlns:w16cex="http://schemas.microsoft.com/office/word/2018/wordml/cex" xmlns:w16cid="http://schemas.microsoft.com/office/word/2016/wordml/cid" xmlns:w16="http://schemas.microsoft.com/office/word/2018/wordml" xmlns:w16du="http://schemas.microsoft.com/office/word/2023/wordml/word16du" xmlns:w16sdtdh="http://schemas.microsoft.com/office/word/2020/wordml/sdtdatahash" xmlns:w16se="http://schemas.microsoft.com/office/word/2015/wordml/symex" xmlns:wpg="http://schemas.microsoft.com/office/word/2010/wordprocessingGroup" xmlns:wpi="http://schemas.microsoft.com/office/word/2010/wordprocessingInk" xmlns:wne="http://schemas.microsoft.com/office/word/2006/wordml" xmlns:wps="http://schemas.microsoft.com/office/word/2010/wordprocessingShape" mc:Ignorable="w14 w15 w16se w16cid w16 w16cex w16sdtdh w16du wp14">
+  <w:p>
+    <w:pPr>
+      <w:pStyle w:val="Encabezado"/>
     </w:pPr>
     <w:r>
       <w:rPr>
         <w:rFonts w:asciiTheme="majorHAnsi" w:hAnsiTheme="majorHAnsi" w:cstheme="majorHAnsi"/>
       </w:rPr>
-      <w:t>Game Software Engineering: A User-Study Comparing Automated Content Generation Techniques</w:t>
+      <w:t xml:space="preserve">Game Software Engineering: A </w:t>
     </w:r>
+    <w:r>
+      <w:rPr>
+        <w:rFonts w:asciiTheme="majorHAnsi" w:hAnsiTheme="majorHAnsi" w:cstheme="majorHAnsi"/>
+      </w:rPr>
+      <w:t>Controlled Experiment</w:t>
+    </w:r>
+    <w:r>
+      <w:rPr>
+        <w:rFonts w:asciiTheme="majorHAnsi" w:hAnsiTheme="majorHAnsi" w:cstheme="majorHAnsi"/>
+      </w:rPr>
+      <w:t xml:space="preserve"> Comparing Automated Content Generation Techniques</w:t>
+    </w:r>
+  </w:p>
+</w:hdr>
+</file>
+
+<file path=word/header3.xml><?xml version="1.0" encoding="utf-8"?>
+<w:hdr xmlns:wpc="http://schemas.microsoft.com/office/word/2010/wordprocessingCanvas" xmlns:cx="http://schemas.microsoft.com/office/drawing/2014/chartex" xmlns:cx1="http://schemas.microsoft.com/office/drawing/2015/9/8/chartex" xmlns:cx2="http://schemas.microsoft.com/office/drawing/2015/10/21/chartex" xmlns:cx3="http://schemas.microsoft.com/office/drawing/2016/5/9/chartex" xmlns:cx4="http://schemas.microsoft.com/office/drawing/2016/5/10/chartex" xmlns:cx5="http://schemas.microsoft.com/office/drawing/2016/5/11/chartex" xmlns:cx6="http://schemas.microsoft.com/office/drawing/2016/5/12/chartex" xmlns:cx7="http://schemas.microsoft.com/office/drawing/2016/5/13/chartex" xmlns:cx8="http://schemas.microsoft.com/office/drawing/2016/5/14/chartex" xmlns:mc="http://schemas.openxmlformats.org/markup-compatibility/2006" xmlns:aink="http://schemas.microsoft.com/office/drawing/2016/ink" xmlns:am3d="http://schemas.microsoft.com/office/drawing/2017/model3d" xmlns:o="urn:schemas-microsoft-com:office:office" xmlns:oel="http://schemas.microsoft.com/office/2019/extlst" xmlns:r="http://schemas.openxmlformats.org/officeDocument/2006/relationships" xmlns:m="http://schemas.openxmlformats.org/officeDocument/2006/math" xmlns:v="urn:schemas-microsoft-com:vml" xmlns:wp14="http://schemas.microsoft.com/office/word/2010/wordprocessingDrawing" xmlns:wp="http://schemas.openxmlformats.org/drawingml/2006/wordprocessingDrawing" xmlns:w10="urn:schemas-microsoft-com:office:word" xmlns:w="http://schemas.openxmlformats.org/wordprocessingml/2006/main" xmlns:w14="http://schemas.microsoft.com/office/word/2010/wordml" xmlns:w15="http://schemas.microsoft.com/office/word/2012/wordml" xmlns:w16cex="http://schemas.microsoft.com/office/word/2018/wordml/cex" xmlns:w16cid="http://schemas.microsoft.com/office/word/2016/wordml/cid" xmlns:w16="http://schemas.microsoft.com/office/word/2018/wordml" xmlns:w16du="http://schemas.microsoft.com/office/word/2023/wordml/word16du" xmlns:w16sdtdh="http://schemas.microsoft.com/office/word/2020/wordml/sdtdatahash" xmlns:w16se="http://schemas.microsoft.com/office/word/2015/wordml/symex" xmlns:wpg="http://schemas.microsoft.com/office/word/2010/wordprocessingGroup" xmlns:wpi="http://schemas.microsoft.com/office/word/2010/wordprocessingInk" xmlns:wne="http://schemas.microsoft.com/office/word/2006/wordml" xmlns:wps="http://schemas.microsoft.com/office/word/2010/wordprocessingShape" mc:Ignorable="w14 w15 w16se w16cid w16 w16cex w16sdtdh w16du wp14">
+  <w:p>
+    <w:pPr>
+      <w:pStyle w:val="Encabezado"/>
+    </w:pPr>
   </w:p>
 </w:hdr>
 </file>
@@ -2253,13 +2117,13 @@
     <w:name w:val="Normal"/>
     <w:qFormat/>
   </w:style>
-  <w:style w:type="character" w:default="1" w:styleId="DefaultParagraphFont">
+  <w:style w:type="character" w:default="1" w:styleId="Fuentedeprrafopredeter">
     <w:name w:val="Default Paragraph Font"/>
     <w:uiPriority w:val="1"/>
     <w:semiHidden/>
     <w:unhideWhenUsed/>
   </w:style>
-  <w:style w:type="table" w:default="1" w:styleId="TableNormal">
+  <w:style w:type="table" w:default="1" w:styleId="Tablanormal">
     <w:name w:val="Normal Table"/>
     <w:uiPriority w:val="99"/>
     <w:semiHidden/>
@@ -2274,13 +2138,13 @@
       </w:tblCellMar>
     </w:tblPr>
   </w:style>
-  <w:style w:type="numbering" w:default="1" w:styleId="NoList">
+  <w:style w:type="numbering" w:default="1" w:styleId="Sinlista">
     <w:name w:val="No List"/>
     <w:uiPriority w:val="99"/>
     <w:semiHidden/>
     <w:unhideWhenUsed/>
   </w:style>
-  <w:style w:type="paragraph" w:styleId="ListParagraph">
+  <w:style w:type="paragraph" w:styleId="Prrafodelista">
     <w:name w:val="List Paragraph"/>
     <w:basedOn w:val="Normal"/>
     <w:uiPriority w:val="34"/>
@@ -2291,10 +2155,10 @@
       <w:contextualSpacing/>
     </w:pPr>
   </w:style>
-  <w:style w:type="paragraph" w:styleId="HTMLPreformatted">
+  <w:style w:type="paragraph" w:styleId="HTMLconformatoprevio">
     <w:name w:val="HTML Preformatted"/>
     <w:basedOn w:val="Normal"/>
-    <w:link w:val="HTMLPreformattedChar"/>
+    <w:link w:val="HTMLconformatoprevioCar"/>
     <w:uiPriority w:val="99"/>
     <w:unhideWhenUsed/>
     <w:rsid w:val="00A81EC3"/>
@@ -2327,10 +2191,10 @@
       <w14:ligatures w14:val="none"/>
     </w:rPr>
   </w:style>
-  <w:style w:type="character" w:customStyle="1" w:styleId="HTMLPreformattedChar">
-    <w:name w:val="HTML Preformatted Char"/>
-    <w:basedOn w:val="DefaultParagraphFont"/>
-    <w:link w:val="HTMLPreformatted"/>
+  <w:style w:type="character" w:customStyle="1" w:styleId="HTMLconformatoprevioCar">
+    <w:name w:val="HTML con formato previo Car"/>
+    <w:basedOn w:val="Fuentedeprrafopredeter"/>
+    <w:link w:val="HTMLconformatoprevio"/>
     <w:uiPriority w:val="99"/>
     <w:rsid w:val="00A81EC3"/>
     <w:rPr>
@@ -2343,18 +2207,18 @@
   </w:style>
   <w:style w:type="character" w:customStyle="1" w:styleId="y2iqfc">
     <w:name w:val="y2iqfc"/>
-    <w:basedOn w:val="DefaultParagraphFont"/>
+    <w:basedOn w:val="Fuentedeprrafopredeter"/>
     <w:rsid w:val="00A81EC3"/>
   </w:style>
   <w:style w:type="character" w:customStyle="1" w:styleId="hgkelc">
     <w:name w:val="hgkelc"/>
-    <w:basedOn w:val="DefaultParagraphFont"/>
+    <w:basedOn w:val="Fuentedeprrafopredeter"/>
     <w:rsid w:val="00A81EC3"/>
   </w:style>
-  <w:style w:type="paragraph" w:styleId="Header">
+  <w:style w:type="paragraph" w:styleId="Encabezado">
     <w:name w:val="header"/>
     <w:basedOn w:val="Normal"/>
-    <w:link w:val="HeaderChar"/>
+    <w:link w:val="EncabezadoCar"/>
     <w:uiPriority w:val="99"/>
     <w:unhideWhenUsed/>
     <w:rsid w:val="00C54B7D"/>
@@ -2366,17 +2230,17 @@
       <w:spacing w:after="0" w:line="240" w:lineRule="auto"/>
     </w:pPr>
   </w:style>
-  <w:style w:type="character" w:customStyle="1" w:styleId="HeaderChar">
-    <w:name w:val="Header Char"/>
-    <w:basedOn w:val="DefaultParagraphFont"/>
-    <w:link w:val="Header"/>
+  <w:style w:type="character" w:customStyle="1" w:styleId="EncabezadoCar">
+    <w:name w:val="Encabezado Car"/>
+    <w:basedOn w:val="Fuentedeprrafopredeter"/>
+    <w:link w:val="Encabezado"/>
     <w:uiPriority w:val="99"/>
     <w:rsid w:val="00C54B7D"/>
   </w:style>
-  <w:style w:type="paragraph" w:styleId="Footer">
+  <w:style w:type="paragraph" w:styleId="Piedepgina">
     <w:name w:val="footer"/>
     <w:basedOn w:val="Normal"/>
-    <w:link w:val="FooterChar"/>
+    <w:link w:val="PiedepginaCar"/>
     <w:uiPriority w:val="99"/>
     <w:unhideWhenUsed/>
     <w:rsid w:val="00C54B7D"/>
@@ -2388,10 +2252,10 @@
       <w:spacing w:after="0" w:line="240" w:lineRule="auto"/>
     </w:pPr>
   </w:style>
-  <w:style w:type="character" w:customStyle="1" w:styleId="FooterChar">
-    <w:name w:val="Footer Char"/>
-    <w:basedOn w:val="DefaultParagraphFont"/>
-    <w:link w:val="Footer"/>
+  <w:style w:type="character" w:customStyle="1" w:styleId="PiedepginaCar">
+    <w:name w:val="Pie de página Car"/>
+    <w:basedOn w:val="Fuentedeprrafopredeter"/>
+    <w:link w:val="Piedepgina"/>
     <w:uiPriority w:val="99"/>
     <w:rsid w:val="00C54B7D"/>
   </w:style>

</xml_diff>